<commit_message>
Sustantial change into the about section needed to check for production.
</commit_message>
<xml_diff>
--- a/assets/CV/ENGLISH/Project Engineer and Maintence Specialist/Yerman_Merel_CV2025.docx
+++ b/assets/CV/ENGLISH/Project Engineer and Maintence Specialist/Yerman_Merel_CV2025.docx
@@ -39,25 +39,7 @@
           <w:sz w:val="20"/>
           <w:szCs w:val="20"/>
         </w:rPr>
-        <w:t xml:space="preserve">77933 Lahr, Germany </w:t>
-      </w:r>
-      <w:r>
-        <w:rPr>
-          <w:rFonts w:ascii="Arial" w:hAnsi="Arial" w:cs="Arial"/>
-          <w:b/>
-          <w:bCs/>
-          <w:sz w:val="20"/>
-          <w:szCs w:val="20"/>
-        </w:rPr>
-        <w:t>I</w:t>
-      </w:r>
-      <w:r>
-        <w:rPr>
-          <w:rFonts w:ascii="Arial" w:hAnsi="Arial" w:cs="Arial"/>
-          <w:sz w:val="20"/>
-          <w:szCs w:val="20"/>
-        </w:rPr>
-        <w:t xml:space="preserve"> (49) 175 1408223</w:t>
+        <w:t>Panama City, Panamá</w:t>
       </w:r>
       <w:r>
         <w:rPr>
@@ -70,12 +52,58 @@
       <w:r>
         <w:rPr>
           <w:rFonts w:ascii="Arial" w:hAnsi="Arial" w:cs="Arial"/>
-          <w:b/>
-          <w:bCs/>
-          <w:sz w:val="20"/>
-          <w:szCs w:val="20"/>
-        </w:rPr>
-        <w:t>I</w:t>
+          <w:sz w:val="20"/>
+          <w:szCs w:val="20"/>
+        </w:rPr>
+        <w:t>|</w:t>
+      </w:r>
+      <w:r>
+        <w:rPr>
+          <w:rFonts w:ascii="Arial" w:hAnsi="Arial" w:cs="Arial"/>
+          <w:sz w:val="20"/>
+          <w:szCs w:val="20"/>
+        </w:rPr>
+        <w:t xml:space="preserve"> (</w:t>
+      </w:r>
+      <w:r>
+        <w:rPr>
+          <w:rFonts w:ascii="Arial" w:hAnsi="Arial" w:cs="Arial"/>
+          <w:sz w:val="20"/>
+          <w:szCs w:val="20"/>
+        </w:rPr>
+        <w:t>507</w:t>
+      </w:r>
+      <w:r>
+        <w:rPr>
+          <w:rFonts w:ascii="Arial" w:hAnsi="Arial" w:cs="Arial"/>
+          <w:sz w:val="20"/>
+          <w:szCs w:val="20"/>
+        </w:rPr>
+        <w:t xml:space="preserve">) </w:t>
+      </w:r>
+      <w:r>
+        <w:rPr>
+          <w:rFonts w:ascii="Arial" w:hAnsi="Arial" w:cs="Arial"/>
+          <w:sz w:val="20"/>
+          <w:szCs w:val="20"/>
+        </w:rPr>
+        <w:t>6295 - 9441</w:t>
+      </w:r>
+      <w:r>
+        <w:rPr>
+          <w:rFonts w:ascii="Arial" w:hAnsi="Arial" w:cs="Arial"/>
+          <w:sz w:val="20"/>
+          <w:szCs w:val="20"/>
+        </w:rPr>
+        <w:t xml:space="preserve"> </w:t>
+      </w:r>
+      <w:r>
+        <w:rPr>
+          <w:rFonts w:ascii="Arial" w:hAnsi="Arial" w:cs="Arial"/>
+          <w:sz w:val="20"/>
+          <w:szCs w:val="20"/>
+        </w:rPr>
+        <w:t>|</w:t>
       </w:r>
       <w:r>
         <w:rPr>
@@ -107,20 +135,34 @@
       <w:r>
         <w:rPr>
           <w:rFonts w:ascii="Arial" w:hAnsi="Arial" w:cs="Arial"/>
-          <w:b/>
-          <w:bCs/>
-          <w:sz w:val="20"/>
-          <w:szCs w:val="20"/>
-        </w:rPr>
-        <w:t>I</w:t>
-      </w:r>
-      <w:r>
-        <w:rPr>
-          <w:rFonts w:ascii="Arial" w:hAnsi="Arial" w:cs="Arial"/>
-          <w:sz w:val="20"/>
-          <w:szCs w:val="20"/>
-        </w:rPr>
-        <w:t xml:space="preserve"> Visa Type D - Working Permission</w:t>
+          <w:sz w:val="20"/>
+          <w:szCs w:val="20"/>
+        </w:rPr>
+        <w:t>|</w:t>
+      </w:r>
+      <w:r>
+        <w:rPr>
+          <w:rFonts w:ascii="Arial" w:hAnsi="Arial" w:cs="Arial"/>
+          <w:sz w:val="20"/>
+          <w:szCs w:val="20"/>
+        </w:rPr>
+        <w:t xml:space="preserve"> </w:t>
+      </w:r>
+      <w:r>
+        <w:rPr>
+          <w:rFonts w:ascii="Arial" w:hAnsi="Arial" w:cs="Arial"/>
+          <w:sz w:val="20"/>
+          <w:szCs w:val="20"/>
+        </w:rPr>
+        <w:t>Driver’s License</w:t>
+      </w:r>
+      <w:r>
+        <w:rPr>
+          <w:rFonts w:ascii="Arial" w:hAnsi="Arial" w:cs="Arial"/>
+          <w:sz w:val="20"/>
+          <w:szCs w:val="20"/>
+        </w:rPr>
+        <w:t xml:space="preserve"> </w:t>
       </w:r>
     </w:p>
     <w:p>
@@ -131,25 +173,17 @@
         <w:jc w:val="center"/>
         <w:rPr>
           <w:rFonts w:ascii="Arial" w:eastAsia="Arial" w:hAnsi="Arial"/>
-          <w:sz w:val="2"/>
-          <w:szCs w:val="6"/>
-        </w:rPr>
-      </w:pPr>
-      <w:r>
-        <w:rPr>
-          <w:rFonts w:ascii="Arial" w:eastAsia="Arial" w:hAnsi="Arial"/>
           <w:sz w:val="20"/>
           <w:szCs w:val="24"/>
         </w:rPr>
-        <w:t>Mechanical Engineer with international experience in large scale infrastructure projects. I've contributed to key tunneling projects in Panam</w:t>
-      </w:r>
+      </w:pPr>
       <w:r>
         <w:rPr>
           <w:rFonts w:ascii="Arial" w:eastAsia="Arial" w:hAnsi="Arial"/>
           <w:sz w:val="20"/>
           <w:szCs w:val="24"/>
         </w:rPr>
-        <w:t>á</w:t>
+        <w:t>Mechanical Engineer with international experience in large-scale tunneling and infrastructure projects across Panama, Peru, and Germany. Skilled in bridging design and execution phases, with hands-on expertise in static analysis, FAT procedures, and equipment installation. Recognized for delivering efficient, field-proven engineering solutions that enhance reliability, safety, and performance</w:t>
       </w:r>
       <w:r>
         <w:rPr>
@@ -157,39 +191,7 @@
           <w:sz w:val="20"/>
           <w:szCs w:val="24"/>
         </w:rPr>
-        <w:t>, Per</w:t>
-      </w:r>
-      <w:r>
-        <w:rPr>
-          <w:rFonts w:ascii="Arial" w:eastAsia="Arial" w:hAnsi="Arial"/>
-          <w:sz w:val="20"/>
-          <w:szCs w:val="24"/>
-        </w:rPr>
-        <w:t>ú</w:t>
-      </w:r>
-      <w:r>
-        <w:rPr>
-          <w:rFonts w:ascii="Arial" w:eastAsia="Arial" w:hAnsi="Arial"/>
-          <w:sz w:val="20"/>
-          <w:szCs w:val="24"/>
-        </w:rPr>
-        <w:t xml:space="preserve"> and </w:t>
-      </w:r>
-      <w:r>
-        <w:rPr>
-          <w:rFonts w:ascii="Arial" w:eastAsia="Arial" w:hAnsi="Arial"/>
-          <w:sz w:val="20"/>
-          <w:szCs w:val="24"/>
-        </w:rPr>
-        <w:t>Germany</w:t>
-      </w:r>
-      <w:r>
-        <w:rPr>
-          <w:rFonts w:ascii="Arial" w:eastAsia="Arial" w:hAnsi="Arial"/>
-          <w:sz w:val="20"/>
-          <w:szCs w:val="24"/>
-        </w:rPr>
-        <w:t>, combining technical design with hands-on field execution from static analysis to FAT protocols and lifting strategies. I bridge the gap between design and reality, delivering efficient, reliable, and field-proven engineering solutions.</w:t>
+        <w:t>.</w:t>
       </w:r>
     </w:p>
     <w:p>
@@ -327,8 +329,8 @@
         <w:spacing w:after="0" w:line="240" w:lineRule="auto"/>
         <w:rPr>
           <w:rFonts w:ascii="Arial" w:hAnsi="Arial" w:cs="Arial"/>
-          <w:sz w:val="20"/>
-          <w:szCs w:val="20"/>
+          <w:sz w:val="18"/>
+          <w:szCs w:val="18"/>
         </w:rPr>
       </w:pPr>
       <w:r>
@@ -392,7 +394,15 @@
           <w:sz w:val="18"/>
           <w:szCs w:val="18"/>
         </w:rPr>
-        <w:t xml:space="preserve"> 2025</w:t>
+        <w:t xml:space="preserve"> 202</w:t>
+      </w:r>
+      <w:r>
+        <w:rPr>
+          <w:rFonts w:ascii="Arial" w:hAnsi="Arial" w:cs="Arial"/>
+          <w:sz w:val="18"/>
+          <w:szCs w:val="18"/>
+        </w:rPr>
+        <w:t>4</w:t>
       </w:r>
     </w:p>
     <w:p>
@@ -821,11 +831,41 @@
           <w:sz w:val="20"/>
           <w:szCs w:val="20"/>
         </w:rPr>
-        <w:t>Managed on-site engineering responsibilities for critical TBM component replacement, coordinating equipment logistics, assembly procedures, and quality verification</w:t>
-      </w:r>
-      <w:r>
-        <w:rPr>
-          <w:rFonts w:ascii="Arial" w:hAnsi="Arial" w:cs="Arial"/>
+        <w:t xml:space="preserve">Managed on-site engineering activities for TBM component replacement, coordinating logistics and quality checks that reduced assembly time by </w:t>
+      </w:r>
+      <w:r>
+        <w:rPr>
+          <w:rFonts w:ascii="Arial" w:hAnsi="Arial" w:cs="Arial"/>
+          <w:b/>
+          <w:bCs/>
+          <w:sz w:val="20"/>
+          <w:szCs w:val="20"/>
+        </w:rPr>
+        <w:t>10%</w:t>
+      </w:r>
+      <w:r>
+        <w:rPr>
+          <w:rFonts w:ascii="Arial" w:hAnsi="Arial" w:cs="Arial"/>
+          <w:sz w:val="20"/>
+          <w:szCs w:val="20"/>
+        </w:rPr>
+        <w:t xml:space="preserve"> and ensured </w:t>
+      </w:r>
+      <w:r>
+        <w:rPr>
+          <w:rFonts w:ascii="Arial" w:hAnsi="Arial" w:cs="Arial"/>
+          <w:b/>
+          <w:bCs/>
+          <w:sz w:val="20"/>
+          <w:szCs w:val="20"/>
+        </w:rPr>
+        <w:t>zero operational delays</w:t>
+      </w:r>
+      <w:r>
+        <w:rPr>
+          <w:rFonts w:ascii="Arial" w:hAnsi="Arial" w:cs="Arial"/>
+          <w:b/>
+          <w:bCs/>
           <w:sz w:val="20"/>
           <w:szCs w:val="20"/>
         </w:rPr>
@@ -859,15 +899,25 @@
           <w:sz w:val="20"/>
           <w:szCs w:val="20"/>
         </w:rPr>
-        <w:t>Executed multi-mode TBM track replacement operation as Project Engineer, performing preventive maintenance on main drive system to ensure continuous excavation capability</w:t>
-      </w:r>
-      <w:r>
-        <w:rPr>
-          <w:rFonts w:ascii="Arial" w:hAnsi="Arial" w:cs="Arial"/>
-          <w:sz w:val="20"/>
-          <w:szCs w:val="20"/>
-        </w:rPr>
-        <w:t>.</w:t>
+        <w:t xml:space="preserve">Executed multi-mode TBM track replacement operation and preventive maintenance on the main drive system, maintaining </w:t>
+      </w:r>
+      <w:r>
+        <w:rPr>
+          <w:rFonts w:ascii="Arial" w:hAnsi="Arial" w:cs="Arial"/>
+          <w:b/>
+          <w:bCs/>
+          <w:sz w:val="20"/>
+          <w:szCs w:val="20"/>
+        </w:rPr>
+        <w:t>100% operational uptime</w:t>
+      </w:r>
+      <w:r>
+        <w:rPr>
+          <w:rFonts w:ascii="Arial" w:hAnsi="Arial" w:cs="Arial"/>
+          <w:sz w:val="20"/>
+          <w:szCs w:val="20"/>
+        </w:rPr>
+        <w:t xml:space="preserve"> during excavation.</w:t>
       </w:r>
     </w:p>
     <w:p>
@@ -981,7 +1031,35 @@
           <w:sz w:val="20"/>
           <w:szCs w:val="20"/>
         </w:rPr>
-        <w:t>Produced technical documentation including FAT reports, inspection protocols, and design optimization recommendations adopted by project teams</w:t>
+        <w:t xml:space="preserve">Produced FAT reports and design optimization recommendations adopted by project teams, improving assembly accuracy by </w:t>
+      </w:r>
+      <w:r>
+        <w:rPr>
+          <w:rFonts w:ascii="Arial" w:hAnsi="Arial" w:cs="Arial"/>
+          <w:b/>
+          <w:bCs/>
+          <w:sz w:val="20"/>
+          <w:szCs w:val="20"/>
+        </w:rPr>
+        <w:t>15%</w:t>
+      </w:r>
+      <w:r>
+        <w:rPr>
+          <w:rFonts w:ascii="Arial" w:hAnsi="Arial" w:cs="Arial"/>
+          <w:sz w:val="20"/>
+          <w:szCs w:val="20"/>
+        </w:rPr>
+        <w:t xml:space="preserve"> and ensuring </w:t>
+      </w:r>
+      <w:r>
+        <w:rPr>
+          <w:rFonts w:ascii="Arial" w:hAnsi="Arial" w:cs="Arial"/>
+          <w:b/>
+          <w:bCs/>
+          <w:sz w:val="20"/>
+          <w:szCs w:val="20"/>
+        </w:rPr>
+        <w:t>compliance with international FAT standards</w:t>
       </w:r>
       <w:r>
         <w:rPr>
@@ -1175,7 +1253,39 @@
           <w:sz w:val="20"/>
           <w:szCs w:val="20"/>
         </w:rPr>
-        <w:t xml:space="preserve">Mechanical Engineer </w:t>
+        <w:t>Field</w:t>
+      </w:r>
+      <w:r>
+        <w:rPr>
+          <w:rFonts w:ascii="Arial" w:eastAsia="Arial" w:hAnsi="Arial"/>
+          <w:sz w:val="20"/>
+          <w:szCs w:val="20"/>
+        </w:rPr>
+        <w:t xml:space="preserve"> Engineer </w:t>
+      </w:r>
+      <w:r>
+        <w:rPr>
+          <w:rFonts w:ascii="Arial" w:eastAsia="Arial" w:hAnsi="Arial"/>
+          <w:sz w:val="20"/>
+          <w:szCs w:val="20"/>
+        </w:rPr>
+        <w:t xml:space="preserve">of Tunnel Boring Machine and </w:t>
+      </w:r>
+      <w:r>
+        <w:rPr>
+          <w:rFonts w:ascii="Arial" w:eastAsia="Arial" w:hAnsi="Arial"/>
+          <w:sz w:val="20"/>
+          <w:szCs w:val="20"/>
+        </w:rPr>
+        <w:t>Superficial Facilities</w:t>
+      </w:r>
+      <w:r>
+        <w:rPr>
+          <w:rFonts w:ascii="Arial" w:eastAsia="Arial" w:hAnsi="Arial"/>
+          <w:sz w:val="20"/>
+          <w:szCs w:val="20"/>
+        </w:rPr>
+        <w:t xml:space="preserve"> (</w:t>
       </w:r>
       <w:r>
         <w:rPr>
@@ -1188,6 +1298,34 @@
       <w:r>
         <w:rPr>
           <w:rFonts w:ascii="Arial" w:eastAsia="Arial" w:hAnsi="Arial"/>
+          <w:sz w:val="20"/>
+          <w:szCs w:val="20"/>
+        </w:rPr>
+        <w:t>)</w:t>
+      </w:r>
+      <w:r>
+        <w:rPr>
+          <w:rFonts w:ascii="Arial" w:eastAsia="Arial" w:hAnsi="Arial"/>
+          <w:b/>
+          <w:bCs/>
+          <w:sz w:val="20"/>
+          <w:szCs w:val="20"/>
+        </w:rPr>
+        <w:t xml:space="preserve"> </w:t>
+      </w:r>
+      <w:r>
+        <w:rPr>
+          <w:rFonts w:ascii="Arial" w:eastAsia="Arial" w:hAnsi="Arial"/>
+          <w:b/>
+          <w:bCs/>
+          <w:sz w:val="20"/>
+          <w:szCs w:val="20"/>
+        </w:rPr>
+        <w:t xml:space="preserve">          </w:t>
+      </w:r>
+      <w:r>
+        <w:rPr>
+          <w:rFonts w:ascii="Arial" w:eastAsia="Arial" w:hAnsi="Arial"/>
           <w:b/>
           <w:bCs/>
           <w:sz w:val="20"/>
@@ -1203,88 +1341,16 @@
           <w:sz w:val="20"/>
           <w:szCs w:val="20"/>
         </w:rPr>
-        <w:tab/>
-      </w:r>
-      <w:r>
-        <w:rPr>
-          <w:rFonts w:ascii="Arial" w:eastAsia="Arial" w:hAnsi="Arial"/>
-          <w:b/>
-          <w:bCs/>
-          <w:sz w:val="20"/>
-          <w:szCs w:val="20"/>
-        </w:rPr>
-        <w:tab/>
-      </w:r>
-      <w:r>
-        <w:rPr>
-          <w:rFonts w:ascii="Arial" w:eastAsia="Arial" w:hAnsi="Arial"/>
-          <w:b/>
-          <w:bCs/>
-          <w:sz w:val="20"/>
-          <w:szCs w:val="20"/>
-        </w:rPr>
-        <w:t xml:space="preserve"> </w:t>
-      </w:r>
-      <w:r>
-        <w:rPr>
-          <w:rFonts w:ascii="Arial" w:eastAsia="Arial" w:hAnsi="Arial"/>
-          <w:b/>
-          <w:bCs/>
-          <w:sz w:val="20"/>
-          <w:szCs w:val="20"/>
-        </w:rPr>
-        <w:tab/>
-      </w:r>
-      <w:r>
-        <w:rPr>
-          <w:rFonts w:ascii="Arial" w:eastAsia="Arial" w:hAnsi="Arial"/>
-          <w:b/>
-          <w:bCs/>
-          <w:sz w:val="20"/>
-          <w:szCs w:val="20"/>
-        </w:rPr>
-        <w:tab/>
-      </w:r>
-      <w:r>
-        <w:rPr>
-          <w:rFonts w:ascii="Arial" w:eastAsia="Arial" w:hAnsi="Arial"/>
-          <w:b/>
-          <w:bCs/>
-          <w:sz w:val="20"/>
-          <w:szCs w:val="20"/>
-        </w:rPr>
-        <w:tab/>
-      </w:r>
-      <w:r>
-        <w:rPr>
-          <w:rFonts w:ascii="Arial" w:eastAsia="Arial" w:hAnsi="Arial"/>
-          <w:b/>
-          <w:bCs/>
-          <w:sz w:val="20"/>
-          <w:szCs w:val="20"/>
-        </w:rPr>
-        <w:tab/>
-      </w:r>
-      <w:r>
-        <w:rPr>
-          <w:rFonts w:ascii="Arial" w:eastAsia="Arial" w:hAnsi="Arial"/>
-          <w:b/>
-          <w:bCs/>
-          <w:sz w:val="20"/>
-          <w:szCs w:val="20"/>
-        </w:rPr>
-        <w:tab/>
-        <w:t xml:space="preserve">    </w:t>
-      </w:r>
-      <w:r>
-        <w:rPr>
-          <w:rFonts w:ascii="Arial" w:eastAsia="Arial" w:hAnsi="Arial"/>
-          <w:b/>
-          <w:bCs/>
-          <w:sz w:val="20"/>
-          <w:szCs w:val="20"/>
-        </w:rPr>
-        <w:tab/>
+        <w:t xml:space="preserve">            </w:t>
+      </w:r>
+      <w:r>
+        <w:rPr>
+          <w:rFonts w:ascii="Arial" w:eastAsia="Arial" w:hAnsi="Arial"/>
+          <w:b/>
+          <w:bCs/>
+          <w:sz w:val="20"/>
+          <w:szCs w:val="20"/>
+        </w:rPr>
         <w:t xml:space="preserve">    </w:t>
       </w:r>
       <w:r>
@@ -1399,15 +1465,25 @@
           <w:sz w:val="20"/>
           <w:szCs w:val="20"/>
         </w:rPr>
-        <w:t>Developed standardized technical documentation adopted as official reference guide by project Quality Control and Engineering teams for surface and underground operations</w:t>
-      </w:r>
-      <w:r>
-        <w:rPr>
-          <w:rFonts w:ascii="Arial" w:hAnsi="Arial" w:cs="Arial"/>
-          <w:sz w:val="20"/>
-          <w:szCs w:val="20"/>
-        </w:rPr>
-        <w:t>.</w:t>
+        <w:t xml:space="preserve">Developed standardized technical documentation adopted as an official reference by QC and Engineering teams, </w:t>
+      </w:r>
+      <w:r>
+        <w:rPr>
+          <w:rFonts w:ascii="Arial" w:hAnsi="Arial" w:cs="Arial"/>
+          <w:b/>
+          <w:bCs/>
+          <w:sz w:val="20"/>
+          <w:szCs w:val="20"/>
+        </w:rPr>
+        <w:t>reducing documentation errors by 20%</w:t>
+      </w:r>
+      <w:r>
+        <w:rPr>
+          <w:rFonts w:ascii="Arial" w:hAnsi="Arial" w:cs="Arial"/>
+          <w:sz w:val="20"/>
+          <w:szCs w:val="20"/>
+        </w:rPr>
+        <w:t xml:space="preserve"> and improving cross-team efficiency.</w:t>
       </w:r>
     </w:p>
     <w:p>
@@ -1465,15 +1541,25 @@
           <w:sz w:val="20"/>
           <w:szCs w:val="20"/>
         </w:rPr>
-        <w:t>Restored client confidence and mitigated contractual penalties by resolving critical system failures threatening project timeline and contract validity</w:t>
-      </w:r>
-      <w:r>
-        <w:rPr>
-          <w:rFonts w:ascii="Arial" w:hAnsi="Arial" w:cs="Arial"/>
-          <w:sz w:val="20"/>
-          <w:szCs w:val="20"/>
-        </w:rPr>
-        <w:t>.</w:t>
+        <w:t xml:space="preserve">Resolved critical system failures threatening project deadlines, </w:t>
+      </w:r>
+      <w:r>
+        <w:rPr>
+          <w:rFonts w:ascii="Arial" w:hAnsi="Arial" w:cs="Arial"/>
+          <w:b/>
+          <w:bCs/>
+          <w:sz w:val="20"/>
+          <w:szCs w:val="20"/>
+        </w:rPr>
+        <w:t>preventing potential penalties of over $250,000</w:t>
+      </w:r>
+      <w:r>
+        <w:rPr>
+          <w:rFonts w:ascii="Arial" w:hAnsi="Arial" w:cs="Arial"/>
+          <w:sz w:val="20"/>
+          <w:szCs w:val="20"/>
+        </w:rPr>
+        <w:t xml:space="preserve"> and restoring client confidence.</w:t>
       </w:r>
     </w:p>
     <w:p>
@@ -1505,7 +1591,15 @@
           <w:b/>
           <w:bCs/>
         </w:rPr>
-        <w:t>CERTIFICATIONS &amp; COURSES</w:t>
+        <w:t>TRAINING</w:t>
+      </w:r>
+      <w:r>
+        <w:rPr>
+          <w:rFonts w:ascii="Arial" w:hAnsi="Arial" w:cs="Arial"/>
+          <w:b/>
+          <w:bCs/>
+        </w:rPr>
+        <w:t xml:space="preserve"> &amp; COURSES</w:t>
       </w:r>
     </w:p>
     <w:p>
@@ -1841,25 +1935,7 @@
           <w:sz w:val="20"/>
           <w:szCs w:val="24"/>
         </w:rPr>
-        <w:t>Advance in CAD (SolidWorks, AutoCAD, Inventor, PTC Creo), ANSYS, Microsoft Office</w:t>
-      </w:r>
-      <w:r>
-        <w:rPr>
-          <w:rFonts w:ascii="Arial" w:eastAsia="Arial" w:hAnsi="Arial"/>
-          <w:b/>
-          <w:bCs/>
-          <w:sz w:val="20"/>
-          <w:szCs w:val="24"/>
-        </w:rPr>
-        <w:t xml:space="preserve"> Programming Skills: </w:t>
-      </w:r>
-      <w:r>
-        <w:rPr>
-          <w:rFonts w:ascii="Arial" w:eastAsia="Arial" w:hAnsi="Arial"/>
-          <w:sz w:val="20"/>
-          <w:szCs w:val="24"/>
-        </w:rPr>
-        <w:t>Proficient in Python, MATLAB, JavaScript</w:t>
+        <w:t>Advance in CAD (SolidWorks, AutoCAD, Inventor), ANSYS, Microsoft Office</w:t>
       </w:r>
       <w:r>
         <w:rPr>
@@ -1891,7 +1967,7 @@
           <w:sz w:val="20"/>
           <w:szCs w:val="24"/>
         </w:rPr>
-        <w:t xml:space="preserve">Languages: </w:t>
+        <w:t xml:space="preserve">Programming Skills: </w:t>
       </w:r>
       <w:r>
         <w:rPr>
@@ -1899,7 +1975,7 @@
           <w:sz w:val="20"/>
           <w:szCs w:val="24"/>
         </w:rPr>
-        <w:t>Spanish (Native); English (Full professional proficiency); German (Elementary Proficiency)</w:t>
+        <w:t>Proficient in Python, MATLAB, JavaScript</w:t>
       </w:r>
       <w:r>
         <w:rPr>
@@ -1931,6 +2007,86 @@
           <w:sz w:val="20"/>
           <w:szCs w:val="24"/>
         </w:rPr>
+        <w:t xml:space="preserve">Languages: </w:t>
+      </w:r>
+      <w:r>
+        <w:rPr>
+          <w:rFonts w:ascii="Arial" w:eastAsia="Arial" w:hAnsi="Arial"/>
+          <w:sz w:val="20"/>
+          <w:szCs w:val="24"/>
+        </w:rPr>
+        <w:t xml:space="preserve">Spanish (Native); English </w:t>
+      </w:r>
+      <w:r>
+        <w:rPr>
+          <w:rFonts w:ascii="Arial" w:eastAsia="Arial" w:hAnsi="Arial"/>
+          <w:sz w:val="20"/>
+          <w:szCs w:val="24"/>
+        </w:rPr>
+        <w:t>(B2</w:t>
+      </w:r>
+      <w:r>
+        <w:rPr>
+          <w:rFonts w:ascii="Arial" w:eastAsia="Arial" w:hAnsi="Arial"/>
+          <w:sz w:val="20"/>
+          <w:szCs w:val="24"/>
+        </w:rPr>
+        <w:t xml:space="preserve"> - </w:t>
+      </w:r>
+      <w:r>
+        <w:rPr>
+          <w:rFonts w:ascii="Arial" w:eastAsia="Arial" w:hAnsi="Arial"/>
+          <w:sz w:val="20"/>
+          <w:szCs w:val="24"/>
+        </w:rPr>
+        <w:t>Full professional proficiency); German (</w:t>
+      </w:r>
+      <w:r>
+        <w:rPr>
+          <w:rFonts w:ascii="Arial" w:eastAsia="Arial" w:hAnsi="Arial"/>
+          <w:sz w:val="20"/>
+          <w:szCs w:val="24"/>
+        </w:rPr>
+        <w:t xml:space="preserve">A2 - </w:t>
+      </w:r>
+      <w:r>
+        <w:rPr>
+          <w:rFonts w:ascii="Arial" w:eastAsia="Arial" w:hAnsi="Arial"/>
+          <w:sz w:val="20"/>
+          <w:szCs w:val="24"/>
+        </w:rPr>
+        <w:t>Elementary Proficiency)</w:t>
+      </w:r>
+      <w:r>
+        <w:rPr>
+          <w:rFonts w:ascii="Arial" w:eastAsia="Arial" w:hAnsi="Arial"/>
+          <w:b/>
+          <w:bCs/>
+          <w:sz w:val="20"/>
+          <w:szCs w:val="24"/>
+        </w:rPr>
+        <w:t xml:space="preserve"> </w:t>
+      </w:r>
+    </w:p>
+    <w:p>
+      <w:pPr>
+        <w:spacing w:after="0" w:line="360" w:lineRule="auto"/>
+        <w:rPr>
+          <w:rFonts w:ascii="Arial" w:eastAsia="Arial" w:hAnsi="Arial"/>
+          <w:b/>
+          <w:bCs/>
+          <w:sz w:val="20"/>
+          <w:szCs w:val="24"/>
+        </w:rPr>
+      </w:pPr>
+      <w:r>
+        <w:rPr>
+          <w:rFonts w:ascii="Arial" w:eastAsia="Arial" w:hAnsi="Arial"/>
+          <w:b/>
+          <w:bCs/>
+          <w:sz w:val="20"/>
+          <w:szCs w:val="24"/>
+        </w:rPr>
         <w:t xml:space="preserve">Awards: </w:t>
       </w:r>
       <w:r>
@@ -1939,7 +2095,7 @@
           <w:sz w:val="20"/>
           <w:szCs w:val="24"/>
         </w:rPr>
-        <w:t>Scientific Research Finalist – Presented dynamic vibration project at national conference (Sep 2023).</w:t>
+        <w:t>Finalist – National Scientific Research Conference (Dynamic Vibration Project, 2023)</w:t>
       </w:r>
     </w:p>
     <w:sectPr>
@@ -2671,7 +2827,6 @@
   <w:style w:type="character" w:default="1" w:styleId="DefaultParagraphFont">
     <w:name w:val="Default Paragraph Font"/>
     <w:uiPriority w:val="1"/>
-    <w:semiHidden/>
     <w:unhideWhenUsed/>
   </w:style>
   <w:style w:type="table" w:default="1" w:styleId="TableNormal">

</xml_diff>

<commit_message>
Only lack to add the content into the different project.
</commit_message>
<xml_diff>
--- a/assets/CV/ENGLISH/Project Engineer and Maintence Specialist/Yerman_Merel_CV2025.docx
+++ b/assets/CV/ENGLISH/Project Engineer and Maintence Specialist/Yerman_Merel_CV2025.docx
@@ -29,8 +29,6 @@
         <w:jc w:val="center"/>
         <w:rPr>
           <w:rFonts w:ascii="Arial" w:hAnsi="Arial" w:cs="Arial"/>
-          <w:sz w:val="20"/>
-          <w:szCs w:val="20"/>
         </w:rPr>
       </w:pPr>
       <w:r>
@@ -148,14 +146,35 @@
         </w:rPr>
         <w:t xml:space="preserve"> </w:t>
       </w:r>
-      <w:r>
-        <w:rPr>
-          <w:rFonts w:ascii="Arial" w:hAnsi="Arial" w:cs="Arial"/>
-          <w:sz w:val="20"/>
-          <w:szCs w:val="20"/>
-        </w:rPr>
-        <w:t>Driver’s License</w:t>
-      </w:r>
+      <w:hyperlink r:id="rId6" w:history="1">
+        <w:r>
+          <w:rPr>
+            <w:rStyle w:val="Hyperlink"/>
+            <w:rFonts w:ascii="Arial" w:hAnsi="Arial" w:cs="Arial"/>
+            <w:sz w:val="20"/>
+            <w:szCs w:val="20"/>
+          </w:rPr>
+          <w:t xml:space="preserve">Portfolio </w:t>
+        </w:r>
+        <w:r>
+          <w:rPr>
+            <w:rStyle w:val="Hyperlink"/>
+            <w:rFonts w:ascii="Arial" w:hAnsi="Arial" w:cs="Arial"/>
+            <w:sz w:val="20"/>
+            <w:szCs w:val="20"/>
+          </w:rPr>
+          <w:t>W</w:t>
+        </w:r>
+        <w:r>
+          <w:rPr>
+            <w:rStyle w:val="Hyperlink"/>
+            <w:rFonts w:ascii="Arial" w:hAnsi="Arial" w:cs="Arial"/>
+            <w:sz w:val="20"/>
+            <w:szCs w:val="20"/>
+          </w:rPr>
+          <w:t>eb</w:t>
+        </w:r>
+      </w:hyperlink>
       <w:r>
         <w:rPr>
           <w:rFonts w:ascii="Arial" w:hAnsi="Arial" w:cs="Arial"/>
@@ -164,6 +183,58 @@
         </w:rPr>
         <w:t xml:space="preserve"> </w:t>
       </w:r>
+      <w:r>
+        <w:rPr>
+          <w:rFonts w:ascii="Arial" w:hAnsi="Arial" w:cs="Arial"/>
+          <w:sz w:val="20"/>
+          <w:szCs w:val="20"/>
+        </w:rPr>
+        <w:t>|</w:t>
+      </w:r>
+      <w:r>
+        <w:rPr>
+          <w:rFonts w:ascii="Arial" w:hAnsi="Arial" w:cs="Arial"/>
+          <w:sz w:val="20"/>
+          <w:szCs w:val="20"/>
+        </w:rPr>
+        <w:t xml:space="preserve"> </w:t>
+      </w:r>
+      <w:hyperlink r:id="rId7" w:history="1">
+        <w:r>
+          <w:rPr>
+            <w:rStyle w:val="Hyperlink"/>
+            <w:rFonts w:ascii="Arial" w:hAnsi="Arial" w:cs="Arial"/>
+          </w:rPr>
+          <w:t>Link</w:t>
+        </w:r>
+        <w:r>
+          <w:rPr>
+            <w:rStyle w:val="Hyperlink"/>
+            <w:rFonts w:ascii="Arial" w:hAnsi="Arial" w:cs="Arial"/>
+          </w:rPr>
+          <w:t>e</w:t>
+        </w:r>
+        <w:r>
+          <w:rPr>
+            <w:rStyle w:val="Hyperlink"/>
+            <w:rFonts w:ascii="Arial" w:hAnsi="Arial" w:cs="Arial"/>
+          </w:rPr>
+          <w:t>dIn</w:t>
+        </w:r>
+      </w:hyperlink>
+    </w:p>
+    <w:p>
+      <w:pPr>
+        <w:pBdr>
+          <w:bottom w:val="single" w:sz="6" w:space="1" w:color="auto"/>
+        </w:pBdr>
+        <w:jc w:val="center"/>
+        <w:rPr>
+          <w:rFonts w:ascii="Arial" w:eastAsia="Arial" w:hAnsi="Arial"/>
+          <w:sz w:val="2"/>
+          <w:szCs w:val="6"/>
+        </w:rPr>
+      </w:pPr>
     </w:p>
     <w:p>
       <w:pPr>
@@ -1285,11 +1356,23 @@
           <w:sz w:val="20"/>
           <w:szCs w:val="20"/>
         </w:rPr>
-        <w:t xml:space="preserve"> (</w:t>
-      </w:r>
-      <w:r>
-        <w:rPr>
-          <w:rFonts w:ascii="Arial" w:eastAsia="Arial" w:hAnsi="Arial"/>
+        <w:t xml:space="preserve"> </w:t>
+      </w:r>
+      <w:r>
+        <w:rPr>
+          <w:rFonts w:ascii="Arial" w:eastAsia="Arial" w:hAnsi="Arial"/>
+          <w:i/>
+          <w:iCs/>
+          <w:sz w:val="20"/>
+          <w:szCs w:val="20"/>
+        </w:rPr>
+        <w:t>(</w:t>
+      </w:r>
+      <w:r>
+        <w:rPr>
+          <w:rFonts w:ascii="Arial" w:eastAsia="Arial" w:hAnsi="Arial"/>
+          <w:i/>
+          <w:iCs/>
           <w:sz w:val="20"/>
           <w:szCs w:val="20"/>
         </w:rPr>
@@ -1298,6 +1381,8 @@
       <w:r>
         <w:rPr>
           <w:rFonts w:ascii="Arial" w:eastAsia="Arial" w:hAnsi="Arial"/>
+          <w:i/>
+          <w:iCs/>
           <w:sz w:val="20"/>
           <w:szCs w:val="20"/>
         </w:rPr>
@@ -1608,89 +1693,6 @@
         <w:jc w:val="both"/>
         <w:rPr>
           <w:rFonts w:ascii="Arial" w:eastAsia="Arial" w:hAnsi="Arial"/>
-          <w:sz w:val="20"/>
-          <w:szCs w:val="20"/>
-        </w:rPr>
-      </w:pPr>
-      <w:r>
-        <w:rPr>
-          <w:rFonts w:ascii="Arial" w:eastAsia="Arial" w:hAnsi="Arial" w:cs="Arial"/>
-          <w:sz w:val="20"/>
-          <w:szCs w:val="20"/>
-        </w:rPr>
-        <w:t>•</w:t>
-      </w:r>
-      <w:r>
-        <w:rPr>
-          <w:rFonts w:ascii="Arial" w:eastAsia="Arial" w:hAnsi="Arial"/>
-          <w:sz w:val="20"/>
-          <w:szCs w:val="20"/>
-        </w:rPr>
-        <w:t xml:space="preserve"> </w:t>
-      </w:r>
-      <w:r>
-        <w:rPr>
-          <w:rFonts w:ascii="Arial" w:eastAsia="Arial" w:hAnsi="Arial"/>
-          <w:b/>
-          <w:bCs/>
-          <w:sz w:val="20"/>
-          <w:szCs w:val="20"/>
-        </w:rPr>
-        <w:t>A Hands-on Introduction to Engineering Simulations</w:t>
-      </w:r>
-      <w:r>
-        <w:rPr>
-          <w:rFonts w:ascii="Arial" w:eastAsia="Arial" w:hAnsi="Arial"/>
-          <w:sz w:val="20"/>
-          <w:szCs w:val="20"/>
-        </w:rPr>
-        <w:t xml:space="preserve"> –</w:t>
-      </w:r>
-      <w:r>
-        <w:rPr>
-          <w:rFonts w:ascii="Arial" w:eastAsia="Arial" w:hAnsi="Arial"/>
-          <w:b/>
-          <w:bCs/>
-          <w:sz w:val="20"/>
-          <w:szCs w:val="20"/>
-        </w:rPr>
-        <w:t xml:space="preserve"> </w:t>
-      </w:r>
-      <w:r>
-        <w:rPr>
-          <w:rFonts w:ascii="Arial" w:eastAsia="Arial" w:hAnsi="Arial"/>
-          <w:i/>
-          <w:iCs/>
-          <w:sz w:val="20"/>
-          <w:szCs w:val="20"/>
-        </w:rPr>
-        <w:t>Cornell University</w:t>
-      </w:r>
-      <w:r>
-        <w:rPr>
-          <w:rFonts w:ascii="Arial" w:eastAsia="Arial" w:hAnsi="Arial"/>
-          <w:sz w:val="20"/>
-          <w:szCs w:val="20"/>
-        </w:rPr>
-        <w:t xml:space="preserve">, </w:t>
-      </w:r>
-      <w:r>
-        <w:rPr>
-          <w:rFonts w:ascii="Arial" w:eastAsia="Arial" w:hAnsi="Arial"/>
-          <w:i/>
-          <w:iCs/>
-          <w:sz w:val="20"/>
-          <w:szCs w:val="20"/>
-        </w:rPr>
-        <w:t>Expected (Nov 2025)</w:t>
-      </w:r>
-    </w:p>
-    <w:p>
-      <w:pPr>
-        <w:spacing w:after="0" w:line="360" w:lineRule="auto"/>
-        <w:jc w:val="both"/>
-        <w:rPr>
-          <w:rFonts w:ascii="Arial" w:eastAsia="Arial" w:hAnsi="Arial"/>
           <w:i/>
           <w:iCs/>
           <w:sz w:val="20"/>
@@ -2023,7 +2025,15 @@
           <w:sz w:val="20"/>
           <w:szCs w:val="24"/>
         </w:rPr>
-        <w:t>(B2</w:t>
+        <w:t>(</w:t>
+      </w:r>
+      <w:r>
+        <w:rPr>
+          <w:rFonts w:ascii="Arial" w:eastAsia="Arial" w:hAnsi="Arial"/>
+          <w:sz w:val="20"/>
+          <w:szCs w:val="24"/>
+        </w:rPr>
+        <w:t>C1</w:t>
       </w:r>
       <w:r>
         <w:rPr>
@@ -3320,6 +3330,49 @@
       <w:shd w:val="clear" w:color="auto" w:fill="E1DFDD"/>
     </w:rPr>
   </w:style>
+  <w:style w:type="paragraph" w:styleId="HTMLPreformatted">
+    <w:name w:val="HTML Preformatted"/>
+    <w:basedOn w:val="Normal"/>
+    <w:link w:val="HTMLPreformattedChar"/>
+    <w:uiPriority w:val="99"/>
+    <w:semiHidden/>
+    <w:unhideWhenUsed/>
+    <w:rsid w:val="002A0368"/>
+    <w:pPr>
+      <w:spacing w:after="0" w:line="240" w:lineRule="auto"/>
+    </w:pPr>
+    <w:rPr>
+      <w:rFonts w:ascii="Consolas" w:hAnsi="Consolas"/>
+      <w:sz w:val="20"/>
+      <w:szCs w:val="20"/>
+    </w:rPr>
+  </w:style>
+  <w:style w:type="character" w:customStyle="1" w:styleId="HTMLPreformattedChar">
+    <w:name w:val="HTML Preformatted Char"/>
+    <w:basedOn w:val="DefaultParagraphFont"/>
+    <w:link w:val="HTMLPreformatted"/>
+    <w:uiPriority w:val="99"/>
+    <w:semiHidden/>
+    <w:rsid w:val="002A0368"/>
+    <w:rPr>
+      <w:rFonts w:ascii="Consolas" w:hAnsi="Consolas"/>
+      <w:sz w:val="20"/>
+      <w:szCs w:val="20"/>
+      <w:lang w:val="en-US"/>
+    </w:rPr>
+  </w:style>
+  <w:style w:type="character" w:styleId="FollowedHyperlink">
+    <w:name w:val="FollowedHyperlink"/>
+    <w:basedOn w:val="DefaultParagraphFont"/>
+    <w:uiPriority w:val="99"/>
+    <w:semiHidden/>
+    <w:unhideWhenUsed/>
+    <w:rsid w:val="002A0368"/>
+    <w:rPr>
+      <w:color w:val="800080" w:themeColor="followedHyperlink"/>
+      <w:u w:val="single"/>
+    </w:rPr>
+  </w:style>
 </w:styles>
 </file>
 

</xml_diff>

<commit_message>
Update of the following section: Project section and Educational Section.
</commit_message>
<xml_diff>
--- a/assets/CV/ENGLISH/Project Engineer and Maintence Specialist/Yerman_Merel_CV2025.docx
+++ b/assets/CV/ENGLISH/Project Engineer and Maintence Specialist/Yerman_Merel_CV2025.docx
@@ -13,6 +13,7 @@
           <w:szCs w:val="32"/>
         </w:rPr>
       </w:pPr>
+      <w:proofErr w:type="spellStart"/>
       <w:r>
         <w:rPr>
           <w:rFonts w:ascii="Arial" w:hAnsi="Arial" w:cs="Arial"/>
@@ -21,7 +22,18 @@
           <w:sz w:val="32"/>
           <w:szCs w:val="32"/>
         </w:rPr>
-        <w:t>Yerman J. Merel G.</w:t>
+        <w:t>Yerman</w:t>
+      </w:r>
+      <w:proofErr w:type="spellEnd"/>
+      <w:r>
+        <w:rPr>
+          <w:rFonts w:ascii="Arial" w:hAnsi="Arial" w:cs="Arial"/>
+          <w:b/>
+          <w:bCs/>
+          <w:sz w:val="32"/>
+          <w:szCs w:val="32"/>
+        </w:rPr>
+        <w:t xml:space="preserve"> J. Merel G.</w:t>
       </w:r>
     </w:p>
     <w:p>
@@ -37,7 +49,15 @@
           <w:sz w:val="20"/>
           <w:szCs w:val="20"/>
         </w:rPr>
-        <w:t>Panama City, Panamá</w:t>
+        <w:t>Panamá</w:t>
+      </w:r>
+      <w:r>
+        <w:rPr>
+          <w:rFonts w:ascii="Arial" w:hAnsi="Arial" w:cs="Arial"/>
+          <w:sz w:val="20"/>
+          <w:szCs w:val="20"/>
+        </w:rPr>
+        <w:t xml:space="preserve"> City, Panamá</w:t>
       </w:r>
       <w:r>
         <w:rPr>
@@ -69,6 +89,14 @@
           <w:sz w:val="20"/>
           <w:szCs w:val="20"/>
         </w:rPr>
+        <w:t>+</w:t>
+      </w:r>
+      <w:r>
+        <w:rPr>
+          <w:rFonts w:ascii="Arial" w:hAnsi="Arial" w:cs="Arial"/>
+          <w:sz w:val="20"/>
+          <w:szCs w:val="20"/>
+        </w:rPr>
         <w:t>507</w:t>
       </w:r>
       <w:r>
@@ -85,7 +113,31 @@
           <w:sz w:val="20"/>
           <w:szCs w:val="20"/>
         </w:rPr>
-        <w:t>6295 - 9441</w:t>
+        <w:t xml:space="preserve">6295 </w:t>
+      </w:r>
+      <w:r>
+        <w:rPr>
+          <w:rFonts w:ascii="Arial" w:hAnsi="Arial" w:cs="Arial"/>
+          <w:sz w:val="20"/>
+          <w:szCs w:val="20"/>
+        </w:rPr>
+        <w:t>–</w:t>
+      </w:r>
+      <w:r>
+        <w:rPr>
+          <w:rFonts w:ascii="Arial" w:hAnsi="Arial" w:cs="Arial"/>
+          <w:sz w:val="20"/>
+          <w:szCs w:val="20"/>
+        </w:rPr>
+        <w:t xml:space="preserve"> 9441</w:t>
+      </w:r>
+      <w:r>
+        <w:rPr>
+          <w:rFonts w:ascii="Arial" w:hAnsi="Arial" w:cs="Arial"/>
+          <w:sz w:val="20"/>
+          <w:szCs w:val="20"/>
+        </w:rPr>
+        <w:t xml:space="preserve"> / (+49) 175 1408223</w:t>
       </w:r>
       <w:r>
         <w:rPr>
@@ -110,116 +162,140 @@
           <w:szCs w:val="20"/>
         </w:rPr>
         <w:t xml:space="preserve"> </w:t>
+      </w:r>
+      <w:r>
+        <w:fldChar w:fldCharType="begin"/>
+      </w:r>
+      <w:r>
+        <w:instrText>HYPERLINK "mailto:ymerel_02@outlook.com"</w:instrText>
+      </w:r>
+      <w:r>
+        <w:fldChar w:fldCharType="separate"/>
+      </w:r>
+      <w:r>
+        <w:rPr>
+          <w:rStyle w:val="Hyperlink"/>
+          <w:rFonts w:ascii="Arial" w:hAnsi="Arial" w:cs="Arial"/>
+          <w:sz w:val="20"/>
+          <w:szCs w:val="20"/>
+        </w:rPr>
+        <w:t>ymerel_02@outlook.com</w:t>
+      </w:r>
+      <w:r>
+        <w:fldChar w:fldCharType="end"/>
+      </w:r>
+      <w:r>
+        <w:rPr>
+          <w:rFonts w:ascii="Arial" w:hAnsi="Arial" w:cs="Arial"/>
+          <w:sz w:val="20"/>
+          <w:szCs w:val="20"/>
+        </w:rPr>
+        <w:t xml:space="preserve"> </w:t>
+      </w:r>
+      <w:r>
+        <w:rPr>
+          <w:rFonts w:ascii="Arial" w:hAnsi="Arial" w:cs="Arial"/>
+          <w:sz w:val="20"/>
+          <w:szCs w:val="20"/>
+        </w:rPr>
+        <w:t>|</w:t>
+      </w:r>
+      <w:r>
+        <w:rPr>
+          <w:rFonts w:ascii="Arial" w:hAnsi="Arial" w:cs="Arial"/>
+          <w:sz w:val="20"/>
+          <w:szCs w:val="20"/>
+        </w:rPr>
+        <w:t xml:space="preserve"> </w:t>
+      </w:r>
+      <w:r>
+        <w:rPr>
+          <w:rFonts w:ascii="Arial" w:hAnsi="Arial" w:cs="Arial"/>
+          <w:sz w:val="20"/>
+          <w:szCs w:val="20"/>
+          <w:lang w:val="es-ES"/>
+        </w:rPr>
+        <w:fldChar w:fldCharType="begin"/>
+      </w:r>
+      <w:r>
+        <w:rPr>
+          <w:rFonts w:ascii="Arial" w:hAnsi="Arial" w:cs="Arial"/>
+          <w:sz w:val="20"/>
+          <w:szCs w:val="20"/>
+        </w:rPr>
+        <w:instrText>HYPERLINK "https://engyermanmerel.github.io/"</w:instrText>
+      </w:r>
+      <w:r>
+        <w:rPr>
+          <w:rFonts w:ascii="Arial" w:hAnsi="Arial" w:cs="Arial"/>
+          <w:sz w:val="20"/>
+          <w:szCs w:val="20"/>
+          <w:lang w:val="es-ES"/>
+        </w:rPr>
+      </w:r>
+      <w:r>
+        <w:rPr>
+          <w:rFonts w:ascii="Arial" w:hAnsi="Arial" w:cs="Arial"/>
+          <w:sz w:val="20"/>
+          <w:szCs w:val="20"/>
+          <w:lang w:val="es-ES"/>
+        </w:rPr>
+        <w:fldChar w:fldCharType="separate"/>
+      </w:r>
+      <w:r>
+        <w:rPr>
+          <w:rStyle w:val="Hyperlink"/>
+          <w:rFonts w:ascii="Arial" w:hAnsi="Arial" w:cs="Arial"/>
+          <w:sz w:val="20"/>
+          <w:szCs w:val="20"/>
+        </w:rPr>
+        <w:t>Portfo</w:t>
+      </w:r>
+      <w:r>
+        <w:rPr>
+          <w:rStyle w:val="Hyperlink"/>
+          <w:rFonts w:ascii="Arial" w:hAnsi="Arial" w:cs="Arial"/>
+          <w:sz w:val="20"/>
+          <w:szCs w:val="20"/>
+        </w:rPr>
+        <w:t>l</w:t>
+      </w:r>
+      <w:r>
+        <w:rPr>
+          <w:rStyle w:val="Hyperlink"/>
+          <w:rFonts w:ascii="Arial" w:hAnsi="Arial" w:cs="Arial"/>
+          <w:sz w:val="20"/>
+          <w:szCs w:val="20"/>
+        </w:rPr>
+        <w:t>io</w:t>
+      </w:r>
+      <w:r>
+        <w:rPr>
+          <w:rFonts w:ascii="Arial" w:hAnsi="Arial" w:cs="Arial"/>
+          <w:sz w:val="20"/>
+          <w:szCs w:val="20"/>
+          <w:lang w:val="es-ES"/>
+        </w:rPr>
+        <w:fldChar w:fldCharType="end"/>
+      </w:r>
+      <w:r>
+        <w:t xml:space="preserve"> </w:t>
+      </w:r>
+      <w:r>
+        <w:rPr>
+          <w:rFonts w:ascii="Arial" w:hAnsi="Arial" w:cs="Arial"/>
+          <w:sz w:val="20"/>
+          <w:szCs w:val="20"/>
+        </w:rPr>
+        <w:t xml:space="preserve">| </w:t>
       </w:r>
       <w:hyperlink r:id="rId5" w:history="1">
         <w:r>
           <w:rPr>
             <w:rStyle w:val="Hyperlink"/>
             <w:rFonts w:ascii="Arial" w:hAnsi="Arial" w:cs="Arial"/>
-            <w:sz w:val="20"/>
-            <w:szCs w:val="20"/>
           </w:rPr>
-          <w:t>ymerel_02@outlook.com</w:t>
-        </w:r>
-      </w:hyperlink>
-      <w:r>
-        <w:rPr>
-          <w:rFonts w:ascii="Arial" w:hAnsi="Arial" w:cs="Arial"/>
-          <w:sz w:val="20"/>
-          <w:szCs w:val="20"/>
-        </w:rPr>
-        <w:t xml:space="preserve"> </w:t>
-      </w:r>
-      <w:r>
-        <w:rPr>
-          <w:rFonts w:ascii="Arial" w:hAnsi="Arial" w:cs="Arial"/>
-          <w:sz w:val="20"/>
-          <w:szCs w:val="20"/>
-        </w:rPr>
-        <w:t>|</w:t>
-      </w:r>
-      <w:r>
-        <w:rPr>
-          <w:rFonts w:ascii="Arial" w:hAnsi="Arial" w:cs="Arial"/>
-          <w:sz w:val="20"/>
-          <w:szCs w:val="20"/>
-        </w:rPr>
-        <w:t xml:space="preserve"> </w:t>
-      </w:r>
-      <w:hyperlink r:id="rId6" w:history="1">
-        <w:r>
-          <w:rPr>
-            <w:rStyle w:val="Hyperlink"/>
-            <w:rFonts w:ascii="Arial" w:hAnsi="Arial" w:cs="Arial"/>
-            <w:sz w:val="20"/>
-            <w:szCs w:val="20"/>
-          </w:rPr>
-          <w:t xml:space="preserve">Portfolio </w:t>
-        </w:r>
-        <w:r>
-          <w:rPr>
-            <w:rStyle w:val="Hyperlink"/>
-            <w:rFonts w:ascii="Arial" w:hAnsi="Arial" w:cs="Arial"/>
-            <w:sz w:val="20"/>
-            <w:szCs w:val="20"/>
-          </w:rPr>
-          <w:t>W</w:t>
-        </w:r>
-        <w:r>
-          <w:rPr>
-            <w:rStyle w:val="Hyperlink"/>
-            <w:rFonts w:ascii="Arial" w:hAnsi="Arial" w:cs="Arial"/>
-            <w:sz w:val="20"/>
-            <w:szCs w:val="20"/>
-          </w:rPr>
-          <w:t>eb</w:t>
-        </w:r>
-      </w:hyperlink>
-      <w:r>
-        <w:rPr>
-          <w:rFonts w:ascii="Arial" w:hAnsi="Arial" w:cs="Arial"/>
-          <w:sz w:val="20"/>
-          <w:szCs w:val="20"/>
-        </w:rPr>
-        <w:t xml:space="preserve"> </w:t>
-      </w:r>
-      <w:r>
-        <w:rPr>
-          <w:rFonts w:ascii="Arial" w:hAnsi="Arial" w:cs="Arial"/>
-          <w:sz w:val="20"/>
-          <w:szCs w:val="20"/>
-        </w:rPr>
-        <w:t>|</w:t>
-      </w:r>
-      <w:r>
-        <w:rPr>
-          <w:rFonts w:ascii="Arial" w:hAnsi="Arial" w:cs="Arial"/>
-          <w:sz w:val="20"/>
-          <w:szCs w:val="20"/>
-        </w:rPr>
-        <w:t xml:space="preserve"> </w:t>
-      </w:r>
-      <w:hyperlink r:id="rId7" w:history="1">
-        <w:r>
-          <w:rPr>
-            <w:rStyle w:val="Hyperlink"/>
-            <w:rFonts w:ascii="Arial" w:hAnsi="Arial" w:cs="Arial"/>
-          </w:rPr>
-          <w:t>Link</w:t>
-        </w:r>
-        <w:r>
-          <w:rPr>
-            <w:rStyle w:val="Hyperlink"/>
-            <w:rFonts w:ascii="Arial" w:hAnsi="Arial" w:cs="Arial"/>
-          </w:rPr>
-          <w:t>e</w:t>
-        </w:r>
-        <w:r>
-          <w:rPr>
-            <w:rStyle w:val="Hyperlink"/>
-            <w:rFonts w:ascii="Arial" w:hAnsi="Arial" w:cs="Arial"/>
-          </w:rPr>
-          <w:t>dIn</w:t>
+          <w:t>LinkedIn</w:t>
         </w:r>
       </w:hyperlink>
     </w:p>
@@ -449,7 +525,7 @@
           <w:sz w:val="18"/>
           <w:szCs w:val="18"/>
         </w:rPr>
-        <w:t xml:space="preserve">Jan 2018 – </w:t>
+        <w:t>Jan 201</w:t>
       </w:r>
       <w:r>
         <w:rPr>
@@ -457,7 +533,7 @@
           <w:sz w:val="18"/>
           <w:szCs w:val="18"/>
         </w:rPr>
-        <w:t>Dec</w:t>
+        <w:t>8</w:t>
       </w:r>
       <w:r>
         <w:rPr>
@@ -465,7 +541,7 @@
           <w:sz w:val="18"/>
           <w:szCs w:val="18"/>
         </w:rPr>
-        <w:t xml:space="preserve"> 202</w:t>
+        <w:t xml:space="preserve"> – </w:t>
       </w:r>
       <w:r>
         <w:rPr>
@@ -473,7 +549,23 @@
           <w:sz w:val="18"/>
           <w:szCs w:val="18"/>
         </w:rPr>
-        <w:t>4</w:t>
+        <w:t>Ago</w:t>
+      </w:r>
+      <w:r>
+        <w:rPr>
+          <w:rFonts w:ascii="Arial" w:hAnsi="Arial" w:cs="Arial"/>
+          <w:sz w:val="18"/>
+          <w:szCs w:val="18"/>
+        </w:rPr>
+        <w:t xml:space="preserve"> 202</w:t>
+      </w:r>
+      <w:r>
+        <w:rPr>
+          <w:rFonts w:ascii="Arial" w:hAnsi="Arial" w:cs="Arial"/>
+          <w:sz w:val="18"/>
+          <w:szCs w:val="18"/>
+        </w:rPr>
+        <w:t>5</w:t>
       </w:r>
     </w:p>
     <w:p>
@@ -543,15 +635,27 @@
           <w:szCs w:val="20"/>
         </w:rPr>
       </w:pPr>
-      <w:r>
-        <w:rPr>
-          <w:rFonts w:ascii="Arial" w:eastAsia="Arial" w:hAnsi="Arial"/>
-          <w:b/>
-          <w:bCs/>
-          <w:sz w:val="20"/>
-          <w:szCs w:val="20"/>
-        </w:rPr>
-        <w:t xml:space="preserve">Herrenknecht </w:t>
+      <w:proofErr w:type="spellStart"/>
+      <w:r>
+        <w:rPr>
+          <w:rFonts w:ascii="Arial" w:eastAsia="Arial" w:hAnsi="Arial"/>
+          <w:b/>
+          <w:bCs/>
+          <w:sz w:val="20"/>
+          <w:szCs w:val="20"/>
+        </w:rPr>
+        <w:t>Herrenknecht</w:t>
+      </w:r>
+      <w:proofErr w:type="spellEnd"/>
+      <w:r>
+        <w:rPr>
+          <w:rFonts w:ascii="Arial" w:eastAsia="Arial" w:hAnsi="Arial"/>
+          <w:b/>
+          <w:bCs/>
+          <w:sz w:val="20"/>
+          <w:szCs w:val="20"/>
+        </w:rPr>
+        <w:t xml:space="preserve"> </w:t>
       </w:r>
       <w:r>
         <w:rPr>
@@ -1368,6 +1472,7 @@
         </w:rPr>
         <w:t>(</w:t>
       </w:r>
+      <w:proofErr w:type="gramStart"/>
       <w:r>
         <w:rPr>
           <w:rFonts w:ascii="Arial" w:eastAsia="Arial" w:hAnsi="Arial"/>
@@ -1406,7 +1511,18 @@
           <w:sz w:val="20"/>
           <w:szCs w:val="20"/>
         </w:rPr>
-        <w:t xml:space="preserve">          </w:t>
+        <w:t xml:space="preserve">  </w:t>
+      </w:r>
+      <w:proofErr w:type="gramEnd"/>
+      <w:r>
+        <w:rPr>
+          <w:rFonts w:ascii="Arial" w:eastAsia="Arial" w:hAnsi="Arial"/>
+          <w:b/>
+          <w:bCs/>
+          <w:sz w:val="20"/>
+          <w:szCs w:val="20"/>
+        </w:rPr>
+        <w:t xml:space="preserve">       </w:t>
       </w:r>
       <w:r>
         <w:rPr>
@@ -1560,7 +1676,27 @@
           <w:sz w:val="20"/>
           <w:szCs w:val="20"/>
         </w:rPr>
-        <w:t>reducing documentation errors by 20%</w:t>
+        <w:t>reducing</w:t>
+      </w:r>
+      <w:r>
+        <w:rPr>
+          <w:rFonts w:ascii="Arial" w:hAnsi="Arial" w:cs="Arial"/>
+          <w:b/>
+          <w:bCs/>
+          <w:sz w:val="20"/>
+          <w:szCs w:val="20"/>
+        </w:rPr>
+        <w:t xml:space="preserve"> field </w:t>
+      </w:r>
+      <w:r>
+        <w:rPr>
+          <w:rFonts w:ascii="Arial" w:hAnsi="Arial" w:cs="Arial"/>
+          <w:b/>
+          <w:bCs/>
+          <w:sz w:val="20"/>
+          <w:szCs w:val="20"/>
+        </w:rPr>
+        <w:t>errors by 20%</w:t>
       </w:r>
       <w:r>
         <w:rPr>
@@ -1741,7 +1877,29 @@
           <w:sz w:val="20"/>
           <w:szCs w:val="20"/>
         </w:rPr>
-        <w:t>Larsen &amp; Toubro EduTech, Expected (Nov 2025)</w:t>
+        <w:t xml:space="preserve">Larsen &amp; Toubro </w:t>
+      </w:r>
+      <w:proofErr w:type="spellStart"/>
+      <w:r>
+        <w:rPr>
+          <w:rFonts w:ascii="Arial" w:eastAsia="Arial" w:hAnsi="Arial"/>
+          <w:i/>
+          <w:iCs/>
+          <w:sz w:val="20"/>
+          <w:szCs w:val="20"/>
+        </w:rPr>
+        <w:t>EduTech</w:t>
+      </w:r>
+      <w:proofErr w:type="spellEnd"/>
+      <w:r>
+        <w:rPr>
+          <w:rFonts w:ascii="Arial" w:eastAsia="Arial" w:hAnsi="Arial"/>
+          <w:i/>
+          <w:iCs/>
+          <w:sz w:val="20"/>
+          <w:szCs w:val="20"/>
+        </w:rPr>
+        <w:t>, Expected (Nov 2025)</w:t>
       </w:r>
     </w:p>
     <w:p>
@@ -1937,7 +2095,31 @@
           <w:sz w:val="20"/>
           <w:szCs w:val="24"/>
         </w:rPr>
-        <w:t>Advance in CAD (SolidWorks, AutoCAD, Inventor), ANSYS, Microsoft Office</w:t>
+        <w:t>Advance in CAD (SolidWorks, AutoCAD, Inventor), ANSYS, Microsoft Offic</w:t>
+      </w:r>
+      <w:r>
+        <w:rPr>
+          <w:rFonts w:ascii="Arial" w:eastAsia="Arial" w:hAnsi="Arial"/>
+          <w:sz w:val="20"/>
+          <w:szCs w:val="24"/>
+        </w:rPr>
+        <w:t xml:space="preserve">e, </w:t>
+      </w:r>
+      <w:r>
+        <w:rPr>
+          <w:rFonts w:ascii="Arial" w:eastAsia="Arial" w:hAnsi="Arial"/>
+          <w:sz w:val="20"/>
+          <w:szCs w:val="24"/>
+        </w:rPr>
+        <w:t>SAP Business Suite</w:t>
+      </w:r>
+      <w:r>
+        <w:rPr>
+          <w:rFonts w:ascii="Arial" w:eastAsia="Arial" w:hAnsi="Arial"/>
+          <w:sz w:val="20"/>
+          <w:szCs w:val="24"/>
+        </w:rPr>
+        <w:t xml:space="preserve"> </w:t>
       </w:r>
       <w:r>
         <w:rPr>
@@ -1978,16 +2160,6 @@
           <w:szCs w:val="24"/>
         </w:rPr>
         <w:t>Proficient in Python, MATLAB, JavaScript</w:t>
-      </w:r>
-      <w:r>
-        <w:rPr>
-          <w:rFonts w:ascii="Arial" w:eastAsia="Arial" w:hAnsi="Arial"/>
-          <w:b/>
-          <w:bCs/>
-          <w:sz w:val="20"/>
-          <w:szCs w:val="24"/>
-        </w:rPr>
-        <w:t xml:space="preserve"> </w:t>
       </w:r>
     </w:p>
     <w:p>

</xml_diff>